<commit_message>
Rehaam Romero to me show details 2:11 PM (13 minutes ago) Hi Essam, here are the finals and the formatting guide.
I hope this helps, let me know if you have any questions.
 
You can ignore sections:
 
Optional Gridlines
Optional Cell Shading
 
These things will be done manually and up my direction.
 
Rehaam Romero
</commit_message>
<xml_diff>
--- a/Branches/2.0/doc/Templates/Company Note.docx
+++ b/Branches/2.0/doc/Templates/Company Note.docx
@@ -1622,8 +1622,7 @@
               <w:ind w:right="-17"/>
               <w:rPr>
                 <w:rFonts w:ascii="Calibri" w:hAnsi="Calibri" w:cs="Calibri"/>
-                <w:sz w:val="20"/>
-                <w:szCs w:val="20"/>
+                <w:szCs w:val="18"/>
               </w:rPr>
             </w:pPr>
           </w:p>
@@ -2550,8 +2549,7 @@
               <w:ind w:right="-17"/>
               <w:rPr>
                 <w:rFonts w:ascii="Calibri" w:hAnsi="Calibri" w:cs="Calibri"/>
-                <w:sz w:val="20"/>
-                <w:szCs w:val="20"/>
+                <w:szCs w:val="18"/>
               </w:rPr>
             </w:pPr>
           </w:p>
@@ -3214,6 +3212,9 @@
 <w:ftr xmlns:ve="http://schemas.openxmlformats.org/markup-compatibility/2006" xmlns:o="urn:schemas-microsoft-com:office:office" xmlns:r="http://schemas.openxmlformats.org/officeDocument/2006/relationships" xmlns:m="http://schemas.openxmlformats.org/officeDocument/2006/math" xmlns:v="urn:schemas-microsoft-com:vml" xmlns:wp="http://schemas.openxmlformats.org/drawingml/2006/wordprocessingDrawing" xmlns:w10="urn:schemas-microsoft-com:office:word" xmlns:w="http://schemas.openxmlformats.org/wordprocessingml/2006/main" xmlns:wne="http://schemas.microsoft.com/office/word/2006/wordml">
   <w:sdt>
     <w:sdtPr>
+      <w:rPr>
+        <w:szCs w:val="18"/>
+      </w:rPr>
       <w:id w:val="1117239280"/>
       <w:docPartObj>
         <w:docPartGallery w:val="Page Numbers (Bottom of Page)"/>
@@ -3225,8 +3226,6 @@
         <w:rFonts w:ascii="Calibri" w:hAnsi="Calibri"/>
         <w:b/>
         <w:bCs/>
-        <w:sz w:val="20"/>
-        <w:szCs w:val="20"/>
       </w:rPr>
     </w:sdtEndPr>
     <w:sdtContent>
@@ -3238,8 +3237,7 @@
             <w:rFonts w:ascii="Calibri" w:hAnsi="Calibri"/>
             <w:b/>
             <w:bCs/>
-            <w:sz w:val="20"/>
-            <w:szCs w:val="20"/>
+            <w:szCs w:val="18"/>
           </w:rPr>
         </w:pPr>
         <w:r>
@@ -3247,8 +3245,7 @@
             <w:rFonts w:ascii="Calibri" w:hAnsi="Calibri"/>
             <w:b/>
             <w:bCs/>
-            <w:sz w:val="20"/>
-            <w:szCs w:val="20"/>
+            <w:szCs w:val="18"/>
           </w:rPr>
           <w:fldChar w:fldCharType="begin"/>
         </w:r>
@@ -3257,8 +3254,7 @@
             <w:rFonts w:ascii="Calibri" w:hAnsi="Calibri"/>
             <w:b/>
             <w:bCs/>
-            <w:sz w:val="20"/>
-            <w:szCs w:val="20"/>
+            <w:szCs w:val="18"/>
           </w:rPr>
           <w:instrText xml:space="preserve"> PAGE   \* MERGEFORMAT </w:instrText>
         </w:r>
@@ -3267,8 +3263,7 @@
             <w:rFonts w:ascii="Calibri" w:hAnsi="Calibri"/>
             <w:b/>
             <w:bCs/>
-            <w:sz w:val="20"/>
-            <w:szCs w:val="20"/>
+            <w:szCs w:val="18"/>
           </w:rPr>
           <w:fldChar w:fldCharType="separate"/>
         </w:r>
@@ -3278,8 +3273,7 @@
             <w:b/>
             <w:bCs/>
             <w:noProof/>
-            <w:sz w:val="20"/>
-            <w:szCs w:val="20"/>
+            <w:szCs w:val="18"/>
           </w:rPr>
           <w:t>1</w:t>
         </w:r>
@@ -3288,8 +3282,7 @@
             <w:rFonts w:ascii="Calibri" w:hAnsi="Calibri"/>
             <w:b/>
             <w:bCs/>
-            <w:sz w:val="20"/>
-            <w:szCs w:val="20"/>
+            <w:szCs w:val="18"/>
           </w:rPr>
           <w:fldChar w:fldCharType="end"/>
         </w:r>
@@ -3299,6 +3292,9 @@
   <w:p>
     <w:pPr>
       <w:pStyle w:val="Footer"/>
+      <w:rPr>
+        <w:szCs w:val="18"/>
+      </w:rPr>
     </w:pPr>
   </w:p>
 </w:ftr>
@@ -3880,11 +3876,17 @@
   <w:p>
     <w:pPr>
       <w:pStyle w:val="Header"/>
+      <w:rPr>
+        <w:rFonts w:ascii="Calibri" w:hAnsi="Calibri" w:cs="Calibri"/>
+      </w:rPr>
     </w:pPr>
   </w:p>
   <w:p>
     <w:pPr>
       <w:pStyle w:val="Header"/>
+      <w:rPr>
+        <w:rFonts w:ascii="Calibri" w:hAnsi="Calibri" w:cs="Calibri"/>
+      </w:rPr>
     </w:pPr>
   </w:p>
 </w:hdr>
@@ -21576,7 +21578,7 @@
           <c:yMode val="edge"/>
           <c:x val="7.9780046505593893E-2"/>
           <c:y val="2.2352598082102479E-2"/>
-          <c:w val="0.92490118577073799"/>
+          <c:w val="0.92490118577073777"/>
           <c:h val="0.65427634045744287"/>
         </c:manualLayout>
       </c:layout>
@@ -22871,10 +22873,10 @@
                   <c:v>2.0099999999999998</c:v>
                 </c:pt>
                 <c:pt idx="136">
-                  <c:v>1.9500000000000057</c:v>
+                  <c:v>1.9500000000000062</c:v>
                 </c:pt>
                 <c:pt idx="137">
-                  <c:v>1.9500000000000057</c:v>
+                  <c:v>1.9500000000000062</c:v>
                 </c:pt>
                 <c:pt idx="138">
                   <c:v>1.7300000000000004</c:v>
@@ -24541,7 +24543,7 @@
                   <c:v>1.6600000000000001</c:v>
                 </c:pt>
                 <c:pt idx="118">
-                  <c:v>1.6900000000000062</c:v>
+                  <c:v>1.6900000000000066</c:v>
                 </c:pt>
                 <c:pt idx="119">
                   <c:v>1.7800000000000005</c:v>
@@ -24559,22 +24561,22 @@
                   <c:v>1.9000000000000001</c:v>
                 </c:pt>
                 <c:pt idx="124">
-                  <c:v>1.9500000000000057</c:v>
+                  <c:v>1.9500000000000062</c:v>
                 </c:pt>
                 <c:pt idx="125">
-                  <c:v>1.9700000000000057</c:v>
+                  <c:v>1.9700000000000062</c:v>
                 </c:pt>
                 <c:pt idx="126">
-                  <c:v>1.9400000000000057</c:v>
+                  <c:v>1.9400000000000062</c:v>
                 </c:pt>
                 <c:pt idx="127">
-                  <c:v>1.9400000000000057</c:v>
+                  <c:v>1.9400000000000062</c:v>
                 </c:pt>
                 <c:pt idx="128">
-                  <c:v>1.9900000000000064</c:v>
+                  <c:v>1.9900000000000069</c:v>
                 </c:pt>
                 <c:pt idx="129">
-                  <c:v>1.9800000000000064</c:v>
+                  <c:v>1.9800000000000069</c:v>
                 </c:pt>
                 <c:pt idx="130">
                   <c:v>1.8900000000000001</c:v>
@@ -24643,10 +24645,10 @@
                   <c:v>1.6700000000000021</c:v>
                 </c:pt>
                 <c:pt idx="152">
-                  <c:v>1.6900000000000062</c:v>
+                  <c:v>1.6900000000000066</c:v>
                 </c:pt>
                 <c:pt idx="153">
-                  <c:v>1.6900000000000062</c:v>
+                  <c:v>1.6900000000000066</c:v>
                 </c:pt>
                 <c:pt idx="154">
                   <c:v>1.6400000000000001</c:v>
@@ -24925,10 +24927,10 @@
                   <c:v>1.9100000000000001</c:v>
                 </c:pt>
                 <c:pt idx="246">
-                  <c:v>1.9300000000000057</c:v>
+                  <c:v>1.9300000000000062</c:v>
                 </c:pt>
                 <c:pt idx="247">
-                  <c:v>1.9900000000000064</c:v>
+                  <c:v>1.9900000000000069</c:v>
                 </c:pt>
                 <c:pt idx="248">
                   <c:v>2.08</c:v>
@@ -25031,11 +25033,11 @@
           </c:val>
         </c:ser>
         <c:marker val="1"/>
-        <c:axId val="137860224"/>
-        <c:axId val="137861760"/>
+        <c:axId val="95297920"/>
+        <c:axId val="95299456"/>
       </c:lineChart>
       <c:dateAx>
-        <c:axId val="137860224"/>
+        <c:axId val="95297920"/>
         <c:scaling>
           <c:orientation val="minMax"/>
         </c:scaling>
@@ -25060,7 +25062,7 @@
             <a:endParaRPr lang="en-US"/>
           </a:p>
         </c:txPr>
-        <c:crossAx val="137861760"/>
+        <c:crossAx val="95299456"/>
         <c:crossesAt val="0.30000000000000032"/>
         <c:auto val="1"/>
         <c:lblOffset val="100"/>
@@ -25071,7 +25073,7 @@
         <c:minorTimeUnit val="days"/>
       </c:dateAx>
       <c:valAx>
-        <c:axId val="137861760"/>
+        <c:axId val="95299456"/>
         <c:scaling>
           <c:orientation val="minMax"/>
           <c:max val="7"/>
@@ -25107,7 +25109,7 @@
             <a:endParaRPr lang="en-US"/>
           </a:p>
         </c:txPr>
-        <c:crossAx val="137860224"/>
+        <c:crossAx val="95297920"/>
         <c:crosses val="autoZero"/>
         <c:crossBetween val="between"/>
         <c:majorUnit val="1"/>
@@ -25126,9 +25128,9 @@
         <c:manualLayout>
           <c:xMode val="edge"/>
           <c:yMode val="edge"/>
-          <c:x val="0.17352688455842596"/>
-          <c:y val="0.84224128233971218"/>
-          <c:w val="0.66784381002654702"/>
+          <c:x val="0.17352688455842602"/>
+          <c:y val="0.84224128233971263"/>
+          <c:w val="0.66784381002654747"/>
           <c:h val="0.14602459816489891"/>
         </c:manualLayout>
       </c:layout>
@@ -25682,7 +25684,7 @@
 </file>
 
 <file path=customXml/itemProps1.xml><?xml version="1.0" encoding="utf-8"?>
-<ds:datastoreItem xmlns:ds="http://schemas.openxmlformats.org/officeDocument/2006/customXml" ds:itemID="{06AE6B2F-6FB3-424A-A524-8C0CAD7C64E5}">
+<ds:datastoreItem xmlns:ds="http://schemas.openxmlformats.org/officeDocument/2006/customXml" ds:itemID="{FB7EF43A-6F43-4B45-B747-EB7EEBFD9B5A}">
   <ds:schemaRefs>
     <ds:schemaRef ds:uri="http://schemas.openxmlformats.org/officeDocument/2006/bibliography"/>
   </ds:schemaRefs>

</xml_diff>